<commit_message>
Generic Collection with Interfaces and Delegates
</commit_message>
<xml_diff>
--- a/.NET Programming using CSharp and VS.NET 2010 [3 Days].docx
+++ b/.NET Programming using CSharp and VS.NET 2010 [3 Days].docx
@@ -718,15 +718,15 @@
         <w:spacing w:before="100" w:beforeAutospacing="1" w:after="100" w:afterAutospacing="1" w:line="240" w:lineRule="auto"/>
         <w:rPr>
           <w:rFonts w:ascii="Verdana" w:eastAsia="Times New Roman" w:hAnsi="Verdana" w:cs="Times New Roman"/>
-          <w:color w:val="FF0000"/>
-          <w:sz w:val="20"/>
-          <w:szCs w:val="20"/>
-        </w:rPr>
-      </w:pPr>
-      <w:r>
-        <w:rPr>
-          <w:rFonts w:ascii="Verdana" w:eastAsia="Times New Roman" w:hAnsi="Verdana" w:cs="Times New Roman"/>
-          <w:color w:val="FF0000"/>
+          <w:strike/>
+          <w:sz w:val="20"/>
+          <w:szCs w:val="20"/>
+        </w:rPr>
+      </w:pPr>
+      <w:r>
+        <w:rPr>
+          <w:rFonts w:ascii="Verdana" w:eastAsia="Times New Roman" w:hAnsi="Verdana" w:cs="Times New Roman"/>
+          <w:strike/>
           <w:sz w:val="20"/>
           <w:szCs w:val="20"/>
         </w:rPr>
@@ -742,15 +742,15 @@
         <w:spacing w:before="100" w:beforeAutospacing="1" w:after="100" w:afterAutospacing="1" w:line="240" w:lineRule="auto"/>
         <w:rPr>
           <w:rFonts w:ascii="Verdana" w:eastAsia="Times New Roman" w:hAnsi="Verdana" w:cs="Times New Roman"/>
-          <w:color w:val="FF0000"/>
-          <w:sz w:val="20"/>
-          <w:szCs w:val="20"/>
-        </w:rPr>
-      </w:pPr>
-      <w:r>
-        <w:rPr>
-          <w:rFonts w:ascii="Verdana" w:eastAsia="Times New Roman" w:hAnsi="Verdana" w:cs="Times New Roman"/>
-          <w:color w:val="FF0000"/>
+          <w:strike/>
+          <w:sz w:val="20"/>
+          <w:szCs w:val="20"/>
+        </w:rPr>
+      </w:pPr>
+      <w:r>
+        <w:rPr>
+          <w:rFonts w:ascii="Verdana" w:eastAsia="Times New Roman" w:hAnsi="Verdana" w:cs="Times New Roman"/>
+          <w:strike/>
           <w:sz w:val="20"/>
           <w:szCs w:val="20"/>
         </w:rPr>
@@ -766,15 +766,15 @@
         <w:spacing w:before="100" w:beforeAutospacing="1" w:after="100" w:afterAutospacing="1" w:line="240" w:lineRule="auto"/>
         <w:rPr>
           <w:rFonts w:ascii="Verdana" w:eastAsia="Times New Roman" w:hAnsi="Verdana" w:cs="Times New Roman"/>
-          <w:color w:val="FF0000"/>
-          <w:sz w:val="20"/>
-          <w:szCs w:val="20"/>
-        </w:rPr>
-      </w:pPr>
-      <w:r>
-        <w:rPr>
-          <w:rFonts w:ascii="Verdana" w:eastAsia="Times New Roman" w:hAnsi="Verdana" w:cs="Times New Roman"/>
-          <w:color w:val="FF0000"/>
+          <w:strike/>
+          <w:sz w:val="20"/>
+          <w:szCs w:val="20"/>
+        </w:rPr>
+      </w:pPr>
+      <w:r>
+        <w:rPr>
+          <w:rFonts w:ascii="Verdana" w:eastAsia="Times New Roman" w:hAnsi="Verdana" w:cs="Times New Roman"/>
+          <w:strike/>
           <w:sz w:val="20"/>
           <w:szCs w:val="20"/>
         </w:rPr>
@@ -790,15 +790,15 @@
         <w:spacing w:before="100" w:beforeAutospacing="1" w:after="100" w:afterAutospacing="1" w:line="240" w:lineRule="auto"/>
         <w:rPr>
           <w:rFonts w:ascii="Verdana" w:eastAsia="Times New Roman" w:hAnsi="Verdana" w:cs="Times New Roman"/>
-          <w:color w:val="FF0000"/>
-          <w:sz w:val="20"/>
-          <w:szCs w:val="20"/>
-        </w:rPr>
-      </w:pPr>
-      <w:r>
-        <w:rPr>
-          <w:rFonts w:ascii="Verdana" w:eastAsia="Times New Roman" w:hAnsi="Verdana" w:cs="Times New Roman"/>
-          <w:color w:val="FF0000"/>
+          <w:strike/>
+          <w:sz w:val="20"/>
+          <w:szCs w:val="20"/>
+        </w:rPr>
+      </w:pPr>
+      <w:r>
+        <w:rPr>
+          <w:rFonts w:ascii="Verdana" w:eastAsia="Times New Roman" w:hAnsi="Verdana" w:cs="Times New Roman"/>
+          <w:strike/>
           <w:sz w:val="20"/>
           <w:szCs w:val="20"/>
         </w:rPr>
@@ -892,14 +892,16 @@
         <w:spacing w:before="100" w:beforeAutospacing="1" w:after="100" w:afterAutospacing="1" w:line="240" w:lineRule="auto"/>
         <w:rPr>
           <w:rFonts w:ascii="Verdana" w:eastAsia="Times New Roman" w:hAnsi="Verdana" w:cs="Times New Roman"/>
-          <w:color w:val="000000"/>
-          <w:sz w:val="20"/>
-          <w:szCs w:val="20"/>
-        </w:rPr>
-      </w:pPr>
-      <w:r>
-        <w:rPr>
-          <w:rFonts w:ascii="Verdana" w:eastAsia="Times New Roman" w:hAnsi="Verdana" w:cs="Times New Roman"/>
+          <w:strike/>
+          <w:color w:val="000000"/>
+          <w:sz w:val="20"/>
+          <w:szCs w:val="20"/>
+        </w:rPr>
+      </w:pPr>
+      <w:r>
+        <w:rPr>
+          <w:rFonts w:ascii="Verdana" w:eastAsia="Times New Roman" w:hAnsi="Verdana" w:cs="Times New Roman"/>
+          <w:strike/>
           <w:color w:val="000000"/>
           <w:sz w:val="20"/>
           <w:szCs w:val="20"/>
@@ -916,14 +918,16 @@
         <w:spacing w:before="100" w:beforeAutospacing="1" w:after="100" w:afterAutospacing="1" w:line="240" w:lineRule="auto"/>
         <w:rPr>
           <w:rFonts w:ascii="Verdana" w:eastAsia="Times New Roman" w:hAnsi="Verdana" w:cs="Times New Roman"/>
-          <w:color w:val="000000"/>
-          <w:sz w:val="20"/>
-          <w:szCs w:val="20"/>
-        </w:rPr>
-      </w:pPr>
-      <w:r>
-        <w:rPr>
-          <w:rFonts w:ascii="Verdana" w:eastAsia="Times New Roman" w:hAnsi="Verdana" w:cs="Times New Roman"/>
+          <w:strike/>
+          <w:color w:val="000000"/>
+          <w:sz w:val="20"/>
+          <w:szCs w:val="20"/>
+        </w:rPr>
+      </w:pPr>
+      <w:r>
+        <w:rPr>
+          <w:rFonts w:ascii="Verdana" w:eastAsia="Times New Roman" w:hAnsi="Verdana" w:cs="Times New Roman"/>
+          <w:strike/>
           <w:color w:val="000000"/>
           <w:sz w:val="20"/>
           <w:szCs w:val="20"/>
@@ -940,14 +944,16 @@
         <w:spacing w:before="100" w:beforeAutospacing="1" w:after="100" w:afterAutospacing="1" w:line="240" w:lineRule="auto"/>
         <w:rPr>
           <w:rFonts w:ascii="Verdana" w:eastAsia="Times New Roman" w:hAnsi="Verdana" w:cs="Times New Roman"/>
-          <w:color w:val="000000"/>
-          <w:sz w:val="20"/>
-          <w:szCs w:val="20"/>
-        </w:rPr>
-      </w:pPr>
-      <w:r>
-        <w:rPr>
-          <w:rFonts w:ascii="Verdana" w:eastAsia="Times New Roman" w:hAnsi="Verdana" w:cs="Times New Roman"/>
+          <w:strike/>
+          <w:color w:val="000000"/>
+          <w:sz w:val="20"/>
+          <w:szCs w:val="20"/>
+        </w:rPr>
+      </w:pPr>
+      <w:r>
+        <w:rPr>
+          <w:rFonts w:ascii="Verdana" w:eastAsia="Times New Roman" w:hAnsi="Verdana" w:cs="Times New Roman"/>
+          <w:strike/>
           <w:color w:val="000000"/>
           <w:sz w:val="20"/>
           <w:szCs w:val="20"/>
@@ -972,6 +978,7 @@
       <w:r>
         <w:rPr>
           <w:rFonts w:ascii="Verdana" w:eastAsia="Times New Roman" w:hAnsi="Verdana" w:cs="Times New Roman"/>
+          <w:strike/>
           <w:color w:val="000000"/>
           <w:sz w:val="20"/>
           <w:szCs w:val="20"/>
@@ -2532,7 +2539,7 @@
         <w:sz w:val="18"/>
         <w:szCs w:val="18"/>
       </w:rPr>
-      <w:t>2</w:t>
+      <w:t>1</w:t>
     </w:r>
     <w:r>
       <w:rPr>

</xml_diff>

<commit_message>
Day - 4 Complete
</commit_message>
<xml_diff>
--- a/.NET Programming using CSharp and VS.NET 2010 [3 Days].docx
+++ b/.NET Programming using CSharp and VS.NET 2010 [3 Days].docx
@@ -1869,14 +1869,16 @@
         <w:spacing w:before="100" w:beforeAutospacing="1" w:after="100" w:afterAutospacing="1" w:line="240" w:lineRule="auto"/>
         <w:rPr>
           <w:rFonts w:ascii="Verdana" w:eastAsia="Times New Roman" w:hAnsi="Verdana" w:cs="Times New Roman"/>
-          <w:color w:val="000000"/>
-          <w:sz w:val="20"/>
-          <w:szCs w:val="20"/>
-        </w:rPr>
-      </w:pPr>
-      <w:r>
-        <w:rPr>
-          <w:rFonts w:ascii="Verdana" w:eastAsia="Times New Roman" w:hAnsi="Verdana" w:cs="Times New Roman"/>
+          <w:strike/>
+          <w:color w:val="000000"/>
+          <w:sz w:val="20"/>
+          <w:szCs w:val="20"/>
+        </w:rPr>
+      </w:pPr>
+      <w:r>
+        <w:rPr>
+          <w:rFonts w:ascii="Verdana" w:eastAsia="Times New Roman" w:hAnsi="Verdana" w:cs="Times New Roman"/>
+          <w:strike/>
           <w:color w:val="000000"/>
           <w:sz w:val="20"/>
           <w:szCs w:val="20"/>
@@ -1893,14 +1895,16 @@
         <w:spacing w:before="100" w:beforeAutospacing="1" w:after="100" w:afterAutospacing="1" w:line="240" w:lineRule="auto"/>
         <w:rPr>
           <w:rFonts w:ascii="Verdana" w:eastAsia="Times New Roman" w:hAnsi="Verdana" w:cs="Times New Roman"/>
-          <w:color w:val="000000"/>
-          <w:sz w:val="20"/>
-          <w:szCs w:val="20"/>
-        </w:rPr>
-      </w:pPr>
-      <w:r>
-        <w:rPr>
-          <w:rFonts w:ascii="Verdana" w:eastAsia="Times New Roman" w:hAnsi="Verdana" w:cs="Times New Roman"/>
+          <w:strike/>
+          <w:color w:val="000000"/>
+          <w:sz w:val="20"/>
+          <w:szCs w:val="20"/>
+        </w:rPr>
+      </w:pPr>
+      <w:r>
+        <w:rPr>
+          <w:rFonts w:ascii="Verdana" w:eastAsia="Times New Roman" w:hAnsi="Verdana" w:cs="Times New Roman"/>
+          <w:strike/>
           <w:color w:val="000000"/>
           <w:sz w:val="20"/>
           <w:szCs w:val="20"/>
@@ -1917,14 +1921,16 @@
         <w:spacing w:before="100" w:beforeAutospacing="1" w:after="100" w:afterAutospacing="1" w:line="240" w:lineRule="auto"/>
         <w:rPr>
           <w:rFonts w:ascii="Verdana" w:eastAsia="Times New Roman" w:hAnsi="Verdana" w:cs="Times New Roman"/>
-          <w:color w:val="000000"/>
-          <w:sz w:val="20"/>
-          <w:szCs w:val="20"/>
-        </w:rPr>
-      </w:pPr>
-      <w:r>
-        <w:rPr>
-          <w:rFonts w:ascii="Verdana" w:eastAsia="Times New Roman" w:hAnsi="Verdana" w:cs="Times New Roman"/>
+          <w:strike/>
+          <w:color w:val="000000"/>
+          <w:sz w:val="20"/>
+          <w:szCs w:val="20"/>
+        </w:rPr>
+      </w:pPr>
+      <w:r>
+        <w:rPr>
+          <w:rFonts w:ascii="Verdana" w:eastAsia="Times New Roman" w:hAnsi="Verdana" w:cs="Times New Roman"/>
+          <w:strike/>
           <w:color w:val="000000"/>
           <w:sz w:val="20"/>
           <w:szCs w:val="20"/>
@@ -1941,14 +1947,16 @@
         <w:spacing w:before="100" w:beforeAutospacing="1" w:after="100" w:afterAutospacing="1" w:line="240" w:lineRule="auto"/>
         <w:rPr>
           <w:rFonts w:ascii="Verdana" w:eastAsia="Times New Roman" w:hAnsi="Verdana" w:cs="Times New Roman"/>
-          <w:color w:val="000000"/>
-          <w:sz w:val="20"/>
-          <w:szCs w:val="20"/>
-        </w:rPr>
-      </w:pPr>
-      <w:r>
-        <w:rPr>
-          <w:rFonts w:ascii="Verdana" w:eastAsia="Times New Roman" w:hAnsi="Verdana" w:cs="Times New Roman"/>
+          <w:strike/>
+          <w:color w:val="000000"/>
+          <w:sz w:val="20"/>
+          <w:szCs w:val="20"/>
+        </w:rPr>
+      </w:pPr>
+      <w:r>
+        <w:rPr>
+          <w:rFonts w:ascii="Verdana" w:eastAsia="Times New Roman" w:hAnsi="Verdana" w:cs="Times New Roman"/>
+          <w:strike/>
           <w:color w:val="000000"/>
           <w:sz w:val="20"/>
           <w:szCs w:val="20"/>
@@ -1965,14 +1973,16 @@
         <w:spacing w:before="100" w:beforeAutospacing="1" w:after="100" w:afterAutospacing="1" w:line="240" w:lineRule="auto"/>
         <w:rPr>
           <w:rFonts w:ascii="Verdana" w:eastAsia="Times New Roman" w:hAnsi="Verdana" w:cs="Times New Roman"/>
-          <w:color w:val="000000"/>
-          <w:sz w:val="20"/>
-          <w:szCs w:val="20"/>
-        </w:rPr>
-      </w:pPr>
-      <w:r>
-        <w:rPr>
-          <w:rFonts w:ascii="Verdana" w:eastAsia="Times New Roman" w:hAnsi="Verdana" w:cs="Times New Roman"/>
+          <w:strike/>
+          <w:color w:val="000000"/>
+          <w:sz w:val="20"/>
+          <w:szCs w:val="20"/>
+        </w:rPr>
+      </w:pPr>
+      <w:r>
+        <w:rPr>
+          <w:rFonts w:ascii="Verdana" w:eastAsia="Times New Roman" w:hAnsi="Verdana" w:cs="Times New Roman"/>
+          <w:strike/>
           <w:color w:val="000000"/>
           <w:sz w:val="20"/>
           <w:szCs w:val="20"/>
@@ -1989,14 +1999,16 @@
         <w:spacing w:before="100" w:beforeAutospacing="1" w:after="100" w:afterAutospacing="1" w:line="240" w:lineRule="auto"/>
         <w:rPr>
           <w:rFonts w:ascii="Verdana" w:eastAsia="Times New Roman" w:hAnsi="Verdana" w:cs="Times New Roman"/>
-          <w:color w:val="000000"/>
-          <w:sz w:val="20"/>
-          <w:szCs w:val="20"/>
-        </w:rPr>
-      </w:pPr>
-      <w:r>
-        <w:rPr>
-          <w:rFonts w:ascii="Verdana" w:eastAsia="Times New Roman" w:hAnsi="Verdana" w:cs="Times New Roman"/>
+          <w:strike/>
+          <w:color w:val="000000"/>
+          <w:sz w:val="20"/>
+          <w:szCs w:val="20"/>
+        </w:rPr>
+      </w:pPr>
+      <w:r>
+        <w:rPr>
+          <w:rFonts w:ascii="Verdana" w:eastAsia="Times New Roman" w:hAnsi="Verdana" w:cs="Times New Roman"/>
+          <w:strike/>
           <w:color w:val="000000"/>
           <w:sz w:val="20"/>
           <w:szCs w:val="20"/>

</xml_diff>